<commit_message>
Added draft watermark to templates
</commit_message>
<xml_diff>
--- a/inst/rmarkdown/templates/datapoint_word/resources/template2.docx
+++ b/inst/rmarkdown/templates/datapoint_word/resources/template2.docx
@@ -6,6 +6,8 @@
       <w:pPr>
         <w:pStyle w:val="BodyText"/>
       </w:pPr>
+      <w:bookmarkStart w:id="0" w:name="_GoBack"/>
+      <w:bookmarkEnd w:id="0"/>
     </w:p>
     <w:sectPr>
       <w:headerReference w:type="even" r:id="rId9"/>
@@ -48,7 +50,7 @@
 </file>
 
 <file path=word/footer1.xml><?xml version="1.0" encoding="utf-8"?>
-<w:ftr xmlns:wpc="http://schemas.microsoft.com/office/word/2010/wordprocessingCanvas" xmlns:mo="http://schemas.microsoft.com/office/mac/office/2008/main" xmlns:mc="http://schemas.openxmlformats.org/markup-compatibility/2006" xmlns:mv="urn:schemas-microsoft-com:mac:vml" xmlns:o="urn:schemas-microsoft-com:office:office" xmlns:r="http://schemas.openxmlformats.org/officeDocument/2006/relationships" xmlns:m="http://schemas.openxmlformats.org/officeDocument/2006/math" xmlns:v="urn:schemas-microsoft-com:vml" xmlns:wp14="http://schemas.microsoft.com/office/word/2010/wordprocessingDrawing" xmlns:wp="http://schemas.openxmlformats.org/drawingml/2006/wordprocessingDrawing" xmlns:w10="urn:schemas-microsoft-com:office:word" xmlns:w="http://schemas.openxmlformats.org/wordprocessingml/2006/main" xmlns:w14="http://schemas.microsoft.com/office/word/2010/wordml" xmlns:wpg="http://schemas.microsoft.com/office/word/2010/wordprocessingGroup" xmlns:wpi="http://schemas.microsoft.com/office/word/2010/wordprocessingInk" xmlns:wne="http://schemas.microsoft.com/office/word/2006/wordml" xmlns:wps="http://schemas.microsoft.com/office/word/2010/wordprocessingShape" mc:Ignorable="w14 wp14">
+<w:ftr xmlns:wpc="http://schemas.microsoft.com/office/word/2010/wordprocessingCanvas" xmlns:mo="http://schemas.microsoft.com/office/mac/office/2008/main" xmlns:mc="http://schemas.openxmlformats.org/markup-compatibility/2006" xmlns:mv="urn:schemas-microsoft-com:mac:vml" xmlns:o="urn:schemas-microsoft-com:office:office" xmlns:r="http://schemas.openxmlformats.org/officeDocument/2006/relationships" xmlns:m="http://schemas.openxmlformats.org/officeDocument/2006/math" xmlns:v="urn:schemas-microsoft-com:vml" xmlns:wp14="http://schemas.microsoft.com/office/word/2010/wordprocessingDrawing" xmlns:wp="http://schemas.openxmlformats.org/drawingml/2006/wordprocessingDrawing" xmlns:w10="urn:schemas-microsoft-com:office:word" xmlns:w="http://schemas.openxmlformats.org/wordprocessingml/2006/main" xmlns:w14="http://schemas.microsoft.com/office/word/2010/wordml" xmlns:wpg="http://schemas.microsoft.com/office/word/2010/wordprocessingGroup" xmlns:wpi="http://schemas.microsoft.com/office/word/2010/wordprocessingInk" xmlns:wne="http://schemas.microsoft.com/office/word/2006/wordml" xmlns:wps="http://schemas.microsoft.com/office/word/2010/wordprocessingShape" mc:Ignorable="w14 wp14 mv">
   <w:p>
     <w:pPr>
       <w:pStyle w:val="Footer"/>
@@ -86,7 +88,7 @@
 </file>
 
 <file path=word/footer2.xml><?xml version="1.0" encoding="utf-8"?>
-<w:ftr xmlns:wpc="http://schemas.microsoft.com/office/word/2010/wordprocessingCanvas" xmlns:mo="http://schemas.microsoft.com/office/mac/office/2008/main" xmlns:mc="http://schemas.openxmlformats.org/markup-compatibility/2006" xmlns:mv="urn:schemas-microsoft-com:mac:vml" xmlns:o="urn:schemas-microsoft-com:office:office" xmlns:r="http://schemas.openxmlformats.org/officeDocument/2006/relationships" xmlns:m="http://schemas.openxmlformats.org/officeDocument/2006/math" xmlns:v="urn:schemas-microsoft-com:vml" xmlns:wp14="http://schemas.microsoft.com/office/word/2010/wordprocessingDrawing" xmlns:wp="http://schemas.openxmlformats.org/drawingml/2006/wordprocessingDrawing" xmlns:w10="urn:schemas-microsoft-com:office:word" xmlns:w="http://schemas.openxmlformats.org/wordprocessingml/2006/main" xmlns:w14="http://schemas.microsoft.com/office/word/2010/wordml" xmlns:wpg="http://schemas.microsoft.com/office/word/2010/wordprocessingGroup" xmlns:wpi="http://schemas.microsoft.com/office/word/2010/wordprocessingInk" xmlns:wne="http://schemas.microsoft.com/office/word/2006/wordml" xmlns:wps="http://schemas.microsoft.com/office/word/2010/wordprocessingShape" mc:Ignorable="w14 wp14">
+<w:ftr xmlns:wpc="http://schemas.microsoft.com/office/word/2010/wordprocessingCanvas" xmlns:mo="http://schemas.microsoft.com/office/mac/office/2008/main" xmlns:mc="http://schemas.openxmlformats.org/markup-compatibility/2006" xmlns:mv="urn:schemas-microsoft-com:mac:vml" xmlns:o="urn:schemas-microsoft-com:office:office" xmlns:r="http://schemas.openxmlformats.org/officeDocument/2006/relationships" xmlns:m="http://schemas.openxmlformats.org/officeDocument/2006/math" xmlns:v="urn:schemas-microsoft-com:vml" xmlns:wp14="http://schemas.microsoft.com/office/word/2010/wordprocessingDrawing" xmlns:wp="http://schemas.openxmlformats.org/drawingml/2006/wordprocessingDrawing" xmlns:w10="urn:schemas-microsoft-com:office:word" xmlns:w="http://schemas.openxmlformats.org/wordprocessingml/2006/main" xmlns:w14="http://schemas.microsoft.com/office/word/2010/wordml" xmlns:wpg="http://schemas.microsoft.com/office/word/2010/wordprocessingGroup" xmlns:wpi="http://schemas.microsoft.com/office/word/2010/wordprocessingInk" xmlns:wne="http://schemas.microsoft.com/office/word/2006/wordml" xmlns:wps="http://schemas.microsoft.com/office/word/2010/wordprocessingShape" mc:Ignorable="w14 wp14 mv">
   <w:p>
     <w:pPr>
       <w:pStyle w:val="FootnoteText"/>
@@ -175,17 +177,6 @@
         <w:szCs w:val="16"/>
       </w:rPr>
       <w:tab/>
-    </w:r>
-    <w:bookmarkStart w:id="0" w:name="_GoBack"/>
-    <w:bookmarkEnd w:id="0"/>
-    <w:r>
-      <w:rPr>
-        <w:rStyle w:val="PageNumber"/>
-        <w:rFonts w:ascii="Arial" w:hAnsi="Arial"/>
-        <w:caps/>
-        <w:sz w:val="16"/>
-        <w:szCs w:val="16"/>
-      </w:rPr>
       <w:t>CFPB Data Point:</w:t>
     </w:r>
     <w:r>
@@ -253,7 +244,7 @@
 </file>
 
 <file path=word/footer3.xml><?xml version="1.0" encoding="utf-8"?>
-<w:ftr xmlns:wpc="http://schemas.microsoft.com/office/word/2010/wordprocessingCanvas" xmlns:mo="http://schemas.microsoft.com/office/mac/office/2008/main" xmlns:mc="http://schemas.openxmlformats.org/markup-compatibility/2006" xmlns:mv="urn:schemas-microsoft-com:mac:vml" xmlns:o="urn:schemas-microsoft-com:office:office" xmlns:r="http://schemas.openxmlformats.org/officeDocument/2006/relationships" xmlns:m="http://schemas.openxmlformats.org/officeDocument/2006/math" xmlns:v="urn:schemas-microsoft-com:vml" xmlns:wp14="http://schemas.microsoft.com/office/word/2010/wordprocessingDrawing" xmlns:wp="http://schemas.openxmlformats.org/drawingml/2006/wordprocessingDrawing" xmlns:w10="urn:schemas-microsoft-com:office:word" xmlns:w="http://schemas.openxmlformats.org/wordprocessingml/2006/main" xmlns:w14="http://schemas.microsoft.com/office/word/2010/wordml" xmlns:wpg="http://schemas.microsoft.com/office/word/2010/wordprocessingGroup" xmlns:wpi="http://schemas.microsoft.com/office/word/2010/wordprocessingInk" xmlns:wne="http://schemas.microsoft.com/office/word/2006/wordml" xmlns:wps="http://schemas.microsoft.com/office/word/2010/wordprocessingShape" mc:Ignorable="w14 wp14">
+<w:ftr xmlns:wpc="http://schemas.microsoft.com/office/word/2010/wordprocessingCanvas" xmlns:mo="http://schemas.microsoft.com/office/mac/office/2008/main" xmlns:mc="http://schemas.openxmlformats.org/markup-compatibility/2006" xmlns:mv="urn:schemas-microsoft-com:mac:vml" xmlns:o="urn:schemas-microsoft-com:office:office" xmlns:r="http://schemas.openxmlformats.org/officeDocument/2006/relationships" xmlns:m="http://schemas.openxmlformats.org/officeDocument/2006/math" xmlns:v="urn:schemas-microsoft-com:vml" xmlns:wp14="http://schemas.microsoft.com/office/word/2010/wordprocessingDrawing" xmlns:wp="http://schemas.openxmlformats.org/drawingml/2006/wordprocessingDrawing" xmlns:w10="urn:schemas-microsoft-com:office:word" xmlns:w="http://schemas.openxmlformats.org/wordprocessingml/2006/main" xmlns:w14="http://schemas.microsoft.com/office/word/2010/wordml" xmlns:wpg="http://schemas.microsoft.com/office/word/2010/wordprocessingGroup" xmlns:wpi="http://schemas.microsoft.com/office/word/2010/wordprocessingInk" xmlns:wne="http://schemas.microsoft.com/office/word/2006/wordml" xmlns:wps="http://schemas.microsoft.com/office/word/2010/wordprocessingShape" mc:Ignorable="w14 wp14 mv">
   <w:p>
     <w:pPr>
       <w:pStyle w:val="Footer"/>
@@ -282,31 +273,133 @@
 </file>
 
 <file path=word/header1.xml><?xml version="1.0" encoding="utf-8"?>
-<w:hdr xmlns:wpc="http://schemas.microsoft.com/office/word/2010/wordprocessingCanvas" xmlns:mo="http://schemas.microsoft.com/office/mac/office/2008/main" xmlns:mc="http://schemas.openxmlformats.org/markup-compatibility/2006" xmlns:mv="urn:schemas-microsoft-com:mac:vml" xmlns:o="urn:schemas-microsoft-com:office:office" xmlns:r="http://schemas.openxmlformats.org/officeDocument/2006/relationships" xmlns:m="http://schemas.openxmlformats.org/officeDocument/2006/math" xmlns:v="urn:schemas-microsoft-com:vml" xmlns:wp14="http://schemas.microsoft.com/office/word/2010/wordprocessingDrawing" xmlns:wp="http://schemas.openxmlformats.org/drawingml/2006/wordprocessingDrawing" xmlns:w10="urn:schemas-microsoft-com:office:word" xmlns:w="http://schemas.openxmlformats.org/wordprocessingml/2006/main" xmlns:w14="http://schemas.microsoft.com/office/word/2010/wordml" xmlns:wpg="http://schemas.microsoft.com/office/word/2010/wordprocessingGroup" xmlns:wpi="http://schemas.microsoft.com/office/word/2010/wordprocessingInk" xmlns:wne="http://schemas.microsoft.com/office/word/2006/wordml" xmlns:wps="http://schemas.microsoft.com/office/word/2010/wordprocessingShape" mc:Ignorable="w14 wp14">
+<w:hdr xmlns:wpc="http://schemas.microsoft.com/office/word/2010/wordprocessingCanvas" xmlns:mo="http://schemas.microsoft.com/office/mac/office/2008/main" xmlns:mc="http://schemas.openxmlformats.org/markup-compatibility/2006" xmlns:mv="urn:schemas-microsoft-com:mac:vml" xmlns:o="urn:schemas-microsoft-com:office:office" xmlns:r="http://schemas.openxmlformats.org/officeDocument/2006/relationships" xmlns:m="http://schemas.openxmlformats.org/officeDocument/2006/math" xmlns:v="urn:schemas-microsoft-com:vml" xmlns:wp14="http://schemas.microsoft.com/office/word/2010/wordprocessingDrawing" xmlns:wp="http://schemas.openxmlformats.org/drawingml/2006/wordprocessingDrawing" xmlns:w10="urn:schemas-microsoft-com:office:word" xmlns:w="http://schemas.openxmlformats.org/wordprocessingml/2006/main" xmlns:w14="http://schemas.microsoft.com/office/word/2010/wordml" xmlns:wpg="http://schemas.microsoft.com/office/word/2010/wordprocessingGroup" xmlns:wpi="http://schemas.microsoft.com/office/word/2010/wordprocessingInk" xmlns:wne="http://schemas.microsoft.com/office/word/2006/wordml" xmlns:wps="http://schemas.microsoft.com/office/word/2010/wordprocessingShape" mc:Ignorable="w14 wp14 mv">
   <w:p>
     <w:pPr>
       <w:pStyle w:val="Header"/>
     </w:pPr>
+    <w:r>
+      <w:rPr>
+        <w:noProof/>
+      </w:rPr>
+      <w:pict w14:anchorId="17122814">
+        <v:shapetype id="_x0000_t136" coordsize="21600,21600" o:spt="136" adj="10800" path="m@7,0l@8,0m@5,21600l@6,21600e">
+          <v:formulas>
+            <v:f eqn="sum #0 0 10800"/>
+            <v:f eqn="prod #0 2 1"/>
+            <v:f eqn="sum 21600 0 @1"/>
+            <v:f eqn="sum 0 0 @2"/>
+            <v:f eqn="sum 21600 0 @3"/>
+            <v:f eqn="if @0 @3 0"/>
+            <v:f eqn="if @0 21600 @1"/>
+            <v:f eqn="if @0 0 @2"/>
+            <v:f eqn="if @0 @4 21600"/>
+            <v:f eqn="mid @5 @6"/>
+            <v:f eqn="mid @8 @5"/>
+            <v:f eqn="mid @7 @8"/>
+            <v:f eqn="mid @6 @7"/>
+            <v:f eqn="sum @6 0 @5"/>
+          </v:formulas>
+          <v:path textpathok="t" o:connecttype="custom" o:connectlocs="@9,0;@10,10800;@11,21600;@12,10800" o:connectangles="270,180,90,0"/>
+          <v:textpath on="t" fitshape="t"/>
+          <v:handles>
+            <v:h position="#0,bottomRight" xrange="6629,14971"/>
+          </v:handles>
+          <o:lock v:ext="edit" text="t" shapetype="t"/>
+        </v:shapetype>
+        <v:shape id="PowerPlusWaterMarkObject2" o:spid="_x0000_s2050" type="#_x0000_t136" style="position:absolute;margin-left:0;margin-top:0;width:494.9pt;height:164.95pt;rotation:315;z-index:-251655168;mso-wrap-edited:f;mso-position-horizontal:center;mso-position-horizontal-relative:margin;mso-position-vertical:center;mso-position-vertical-relative:margin" wrapcoords="21436 4025 14040 4025 13876 4221 14007 5105 14563 7756 14530 11978 11683 3829 11487 3632 11290 4614 10472 10996 8312 5007 7625 3436 7396 4025 5170 4025 5040 4320 5400 6872 5694 7854 5661 9818 4025 5989 3207 4221 3043 4320 2814 4123 2258 3927 327 4123 196 4614 850 6676 818 15218 229 16690 229 16985 392 17476 2323 17574 2880 17181 3436 16690 3960 15807 5269 17574 7036 17378 7101 16887 6447 14530 6447 12370 7952 16690 8640 18261 8967 17574 10734 17574 10930 17378 10963 16985 10570 13549 11650 16690 12370 18163 12665 17574 15905 17378 16003 16887 15349 14530 15349 12370 15676 11094 16625 13450 16854 13254 16854 12469 18621 17574 20094 17672 20650 17378 20749 16985 19963 12861 19963 6283 20323 5105 21370 7952 21567 7658 21600 4418 21436 4025" fillcolor="silver" stroked="f">
+          <v:textpath style="font-family:&quot;Georgia&quot;;font-size:1pt" string="DRAFT"/>
+        </v:shape>
+      </w:pict>
+    </w:r>
   </w:p>
 </w:hdr>
 </file>
 
 <file path=word/header2.xml><?xml version="1.0" encoding="utf-8"?>
-<w:hdr xmlns:wpc="http://schemas.microsoft.com/office/word/2010/wordprocessingCanvas" xmlns:mo="http://schemas.microsoft.com/office/mac/office/2008/main" xmlns:mc="http://schemas.openxmlformats.org/markup-compatibility/2006" xmlns:mv="urn:schemas-microsoft-com:mac:vml" xmlns:o="urn:schemas-microsoft-com:office:office" xmlns:r="http://schemas.openxmlformats.org/officeDocument/2006/relationships" xmlns:m="http://schemas.openxmlformats.org/officeDocument/2006/math" xmlns:v="urn:schemas-microsoft-com:vml" xmlns:wp14="http://schemas.microsoft.com/office/word/2010/wordprocessingDrawing" xmlns:wp="http://schemas.openxmlformats.org/drawingml/2006/wordprocessingDrawing" xmlns:w10="urn:schemas-microsoft-com:office:word" xmlns:w="http://schemas.openxmlformats.org/wordprocessingml/2006/main" xmlns:w14="http://schemas.microsoft.com/office/word/2010/wordml" xmlns:wpg="http://schemas.microsoft.com/office/word/2010/wordprocessingGroup" xmlns:wpi="http://schemas.microsoft.com/office/word/2010/wordprocessingInk" xmlns:wne="http://schemas.microsoft.com/office/word/2006/wordml" xmlns:wps="http://schemas.microsoft.com/office/word/2010/wordprocessingShape" mc:Ignorable="w14 wp14">
+<w:hdr xmlns:wpc="http://schemas.microsoft.com/office/word/2010/wordprocessingCanvas" xmlns:mo="http://schemas.microsoft.com/office/mac/office/2008/main" xmlns:mc="http://schemas.openxmlformats.org/markup-compatibility/2006" xmlns:mv="urn:schemas-microsoft-com:mac:vml" xmlns:o="urn:schemas-microsoft-com:office:office" xmlns:r="http://schemas.openxmlformats.org/officeDocument/2006/relationships" xmlns:m="http://schemas.openxmlformats.org/officeDocument/2006/math" xmlns:v="urn:schemas-microsoft-com:vml" xmlns:wp14="http://schemas.microsoft.com/office/word/2010/wordprocessingDrawing" xmlns:wp="http://schemas.openxmlformats.org/drawingml/2006/wordprocessingDrawing" xmlns:w10="urn:schemas-microsoft-com:office:word" xmlns:w="http://schemas.openxmlformats.org/wordprocessingml/2006/main" xmlns:w14="http://schemas.microsoft.com/office/word/2010/wordml" xmlns:wpg="http://schemas.microsoft.com/office/word/2010/wordprocessingGroup" xmlns:wpi="http://schemas.microsoft.com/office/word/2010/wordprocessingInk" xmlns:wne="http://schemas.microsoft.com/office/word/2006/wordml" xmlns:wps="http://schemas.microsoft.com/office/word/2010/wordprocessingShape" mc:Ignorable="w14 wp14 mv">
   <w:p>
     <w:pPr>
       <w:pStyle w:val="Header"/>
     </w:pPr>
+    <w:r>
+      <w:rPr>
+        <w:noProof/>
+      </w:rPr>
+      <w:pict w14:anchorId="503EA990">
+        <v:shapetype id="_x0000_t136" coordsize="21600,21600" o:spt="136" adj="10800" path="m@7,0l@8,0m@5,21600l@6,21600e">
+          <v:formulas>
+            <v:f eqn="sum #0 0 10800"/>
+            <v:f eqn="prod #0 2 1"/>
+            <v:f eqn="sum 21600 0 @1"/>
+            <v:f eqn="sum 0 0 @2"/>
+            <v:f eqn="sum 21600 0 @3"/>
+            <v:f eqn="if @0 @3 0"/>
+            <v:f eqn="if @0 21600 @1"/>
+            <v:f eqn="if @0 0 @2"/>
+            <v:f eqn="if @0 @4 21600"/>
+            <v:f eqn="mid @5 @6"/>
+            <v:f eqn="mid @8 @5"/>
+            <v:f eqn="mid @7 @8"/>
+            <v:f eqn="mid @6 @7"/>
+            <v:f eqn="sum @6 0 @5"/>
+          </v:formulas>
+          <v:path textpathok="t" o:connecttype="custom" o:connectlocs="@9,0;@10,10800;@11,21600;@12,10800" o:connectangles="270,180,90,0"/>
+          <v:textpath on="t" fitshape="t"/>
+          <v:handles>
+            <v:h position="#0,bottomRight" xrange="6629,14971"/>
+          </v:handles>
+          <o:lock v:ext="edit" text="t" shapetype="t"/>
+        </v:shapetype>
+        <v:shape id="PowerPlusWaterMarkObject1" o:spid="_x0000_s2049" type="#_x0000_t136" style="position:absolute;margin-left:0;margin-top:0;width:494.9pt;height:164.95pt;rotation:315;z-index:-251657216;mso-wrap-edited:f;mso-position-horizontal:center;mso-position-horizontal-relative:margin;mso-position-vertical:center;mso-position-vertical-relative:margin" wrapcoords="21436 4025 14040 4025 13876 4221 14007 5105 14563 7756 14530 11978 11683 3829 11487 3632 11290 4614 10472 10996 8312 5007 7625 3436 7396 4025 5170 4025 5040 4320 5400 6872 5694 7854 5661 9818 4025 5989 3207 4221 3043 4320 2814 4123 2258 3927 327 4123 196 4614 850 6676 818 15218 229 16690 229 16985 392 17476 2323 17574 2880 17181 3436 16690 3960 15807 5269 17574 7036 17378 7101 16887 6447 14530 6447 12370 7952 16690 8640 18261 8967 17574 10734 17574 10930 17378 10963 16985 10570 13549 11650 16690 12370 18163 12665 17574 15905 17378 16003 16887 15349 14530 15349 12370 15676 11094 16625 13450 16854 13254 16854 12469 18621 17574 20094 17672 20650 17378 20749 16985 19963 12861 19963 6283 20323 5105 21370 7952 21567 7658 21600 4418 21436 4025" fillcolor="silver" stroked="f">
+          <v:textpath style="font-family:&quot;Georgia&quot;;font-size:1pt" string="DRAFT"/>
+        </v:shape>
+      </w:pict>
+    </w:r>
   </w:p>
 </w:hdr>
 </file>
 
 <file path=word/header3.xml><?xml version="1.0" encoding="utf-8"?>
-<w:hdr xmlns:wpc="http://schemas.microsoft.com/office/word/2010/wordprocessingCanvas" xmlns:mo="http://schemas.microsoft.com/office/mac/office/2008/main" xmlns:mc="http://schemas.openxmlformats.org/markup-compatibility/2006" xmlns:mv="urn:schemas-microsoft-com:mac:vml" xmlns:o="urn:schemas-microsoft-com:office:office" xmlns:r="http://schemas.openxmlformats.org/officeDocument/2006/relationships" xmlns:m="http://schemas.openxmlformats.org/officeDocument/2006/math" xmlns:v="urn:schemas-microsoft-com:vml" xmlns:wp14="http://schemas.microsoft.com/office/word/2010/wordprocessingDrawing" xmlns:wp="http://schemas.openxmlformats.org/drawingml/2006/wordprocessingDrawing" xmlns:w10="urn:schemas-microsoft-com:office:word" xmlns:w="http://schemas.openxmlformats.org/wordprocessingml/2006/main" xmlns:w14="http://schemas.microsoft.com/office/word/2010/wordml" xmlns:wpg="http://schemas.microsoft.com/office/word/2010/wordprocessingGroup" xmlns:wpi="http://schemas.microsoft.com/office/word/2010/wordprocessingInk" xmlns:wne="http://schemas.microsoft.com/office/word/2006/wordml" xmlns:wps="http://schemas.microsoft.com/office/word/2010/wordprocessingShape" mc:Ignorable="w14 wp14">
+<w:hdr xmlns:wpc="http://schemas.microsoft.com/office/word/2010/wordprocessingCanvas" xmlns:mo="http://schemas.microsoft.com/office/mac/office/2008/main" xmlns:mc="http://schemas.openxmlformats.org/markup-compatibility/2006" xmlns:mv="urn:schemas-microsoft-com:mac:vml" xmlns:o="urn:schemas-microsoft-com:office:office" xmlns:r="http://schemas.openxmlformats.org/officeDocument/2006/relationships" xmlns:m="http://schemas.openxmlformats.org/officeDocument/2006/math" xmlns:v="urn:schemas-microsoft-com:vml" xmlns:wp14="http://schemas.microsoft.com/office/word/2010/wordprocessingDrawing" xmlns:wp="http://schemas.openxmlformats.org/drawingml/2006/wordprocessingDrawing" xmlns:w10="urn:schemas-microsoft-com:office:word" xmlns:w="http://schemas.openxmlformats.org/wordprocessingml/2006/main" xmlns:w14="http://schemas.microsoft.com/office/word/2010/wordml" xmlns:wpg="http://schemas.microsoft.com/office/word/2010/wordprocessingGroup" xmlns:wpi="http://schemas.microsoft.com/office/word/2010/wordprocessingInk" xmlns:wne="http://schemas.microsoft.com/office/word/2006/wordml" xmlns:wps="http://schemas.microsoft.com/office/word/2010/wordprocessingShape" mc:Ignorable="w14 wp14 mv">
   <w:p>
     <w:pPr>
       <w:pStyle w:val="Header"/>
     </w:pPr>
+    <w:r>
+      <w:rPr>
+        <w:noProof/>
+      </w:rPr>
+      <w:pict w14:anchorId="51649575">
+        <v:shapetype id="_x0000_t136" coordsize="21600,21600" o:spt="136" adj="10800" path="m@7,0l@8,0m@5,21600l@6,21600e">
+          <v:formulas>
+            <v:f eqn="sum #0 0 10800"/>
+            <v:f eqn="prod #0 2 1"/>
+            <v:f eqn="sum 21600 0 @1"/>
+            <v:f eqn="sum 0 0 @2"/>
+            <v:f eqn="sum 21600 0 @3"/>
+            <v:f eqn="if @0 @3 0"/>
+            <v:f eqn="if @0 21600 @1"/>
+            <v:f eqn="if @0 0 @2"/>
+            <v:f eqn="if @0 @4 21600"/>
+            <v:f eqn="mid @5 @6"/>
+            <v:f eqn="mid @8 @5"/>
+            <v:f eqn="mid @7 @8"/>
+            <v:f eqn="mid @6 @7"/>
+            <v:f eqn="sum @6 0 @5"/>
+          </v:formulas>
+          <v:path textpathok="t" o:connecttype="custom" o:connectlocs="@9,0;@10,10800;@11,21600;@12,10800" o:connectangles="270,180,90,0"/>
+          <v:textpath on="t" fitshape="t"/>
+          <v:handles>
+            <v:h position="#0,bottomRight" xrange="6629,14971"/>
+          </v:handles>
+          <o:lock v:ext="edit" text="t" shapetype="t"/>
+        </v:shapetype>
+        <v:shape id="PowerPlusWaterMarkObject3" o:spid="_x0000_s2051" type="#_x0000_t136" style="position:absolute;margin-left:0;margin-top:0;width:494.9pt;height:164.95pt;rotation:315;z-index:-251653120;mso-wrap-edited:f;mso-position-horizontal:center;mso-position-horizontal-relative:margin;mso-position-vertical:center;mso-position-vertical-relative:margin" wrapcoords="21436 4025 14040 4025 13876 4221 14007 5105 14563 7756 14530 11978 11683 3829 11487 3632 11290 4614 10472 10996 8312 5007 7625 3436 7396 4025 5170 4025 5040 4320 5400 6872 5694 7854 5661 9818 4025 5989 3207 4221 3043 4320 2814 4123 2258 3927 327 4123 196 4614 850 6676 818 15218 229 16690 229 16985 392 17476 2323 17574 2880 17181 3436 16690 3960 15807 5269 17574 7036 17378 7101 16887 6447 14530 6447 12370 7952 16690 8640 18261 8967 17574 10734 17574 10930 17378 10963 16985 10570 13549 11650 16690 12370 18163 12665 17574 15905 17378 16003 16887 15349 14530 15349 12370 15676 11094 16625 13450 16854 13254 16854 12469 18621 17574 20094 17672 20650 17378 20749 16985 19963 12861 19963 6283 20323 5105 21370 7952 21567 7658 21600 4418 21436 4025" fillcolor="silver" stroked="f">
+          <v:textpath style="font-family:&quot;Georgia&quot;;font-size:1pt" string="DRAFT"/>
+        </v:shape>
+      </w:pict>
+    </w:r>
   </w:p>
 </w:hdr>
 </file>
@@ -2767,7 +2860,7 @@
 </file>
 
 <file path=customXml/itemProps1.xml><?xml version="1.0" encoding="utf-8"?>
-<ds:datastoreItem xmlns:ds="http://schemas.openxmlformats.org/officeDocument/2006/customXml" ds:itemID="{A4F4BC6A-94B6-F94B-BD76-DE30770D805C}">
+<ds:datastoreItem xmlns:ds="http://schemas.openxmlformats.org/officeDocument/2006/customXml" ds:itemID="{7F6AE2C0-A5BE-E54C-AF82-944CA787E782}">
   <ds:schemaRefs>
     <ds:schemaRef ds:uri="http://schemas.openxmlformats.org/officeDocument/2006/bibliography"/>
   </ds:schemaRefs>

</xml_diff>